<commit_message>
privacy and shipping fixed
</commit_message>
<xml_diff>
--- a/To Do - AVFD.docx
+++ b/To Do - AVFD.docx
@@ -57,8 +57,14 @@
           <w:ilvl w:val="0"/>
           <w:numId w:val="1"/>
         </w:numPr>
-      </w:pPr>
-      <w:r>
+        <w:rPr>
+          <w:strike/>
+        </w:rPr>
+      </w:pPr>
+      <w:r>
+        <w:rPr>
+          <w:strike/>
+        </w:rPr>
         <w:t>Shop</w:t>
       </w:r>
     </w:p>
@@ -96,72 +102,87 @@
           <w:strike/>
         </w:rPr>
         <w:t>Press</w:t>
+      </w:r>
+    </w:p>
+    <w:p>
+      <w:pPr>
+        <w:pStyle w:val="ListParagraph"/>
+        <w:numPr>
+          <w:ilvl w:val="0"/>
+          <w:numId w:val="1"/>
+        </w:numPr>
+        <w:rPr>
+          <w:strike/>
+        </w:rPr>
+      </w:pPr>
+      <w:proofErr w:type="spellStart"/>
+      <w:r>
+        <w:rPr>
+          <w:strike/>
+        </w:rPr>
+        <w:t>Faq</w:t>
+      </w:r>
+      <w:proofErr w:type="spellEnd"/>
+    </w:p>
+    <w:p>
+      <w:pPr>
+        <w:pStyle w:val="ListParagraph"/>
+        <w:numPr>
+          <w:ilvl w:val="0"/>
+          <w:numId w:val="1"/>
+        </w:numPr>
+        <w:rPr>
+          <w:strike/>
+        </w:rPr>
+      </w:pPr>
+      <w:r>
+        <w:rPr>
+          <w:strike/>
+        </w:rPr>
+        <w:t>Find us</w:t>
+      </w:r>
+    </w:p>
+    <w:p>
+      <w:pPr>
+        <w:pStyle w:val="ListParagraph"/>
+        <w:numPr>
+          <w:ilvl w:val="0"/>
+          <w:numId w:val="1"/>
+        </w:numPr>
+        <w:rPr>
+          <w:strike/>
+        </w:rPr>
+      </w:pPr>
+      <w:r>
+        <w:rPr>
+          <w:strike/>
+        </w:rPr>
+        <w:t xml:space="preserve">Privacy </w:t>
+      </w:r>
+    </w:p>
+    <w:p>
+      <w:pPr>
+        <w:pStyle w:val="ListParagraph"/>
+        <w:numPr>
+          <w:ilvl w:val="0"/>
+          <w:numId w:val="1"/>
+        </w:numPr>
+        <w:rPr>
+          <w:strike/>
+        </w:rPr>
+      </w:pPr>
+      <w:r>
+        <w:rPr>
+          <w:strike/>
+        </w:rPr>
+        <w:t>Shipping</w:t>
       </w:r>
       <w:bookmarkStart w:id="0" w:name="_GoBack"/>
       <w:bookmarkEnd w:id="0"/>
-    </w:p>
-    <w:p>
-      <w:pPr>
-        <w:pStyle w:val="ListParagraph"/>
-        <w:numPr>
-          <w:ilvl w:val="0"/>
-          <w:numId w:val="1"/>
-        </w:numPr>
-        <w:rPr>
-          <w:strike/>
-        </w:rPr>
-      </w:pPr>
-      <w:proofErr w:type="spellStart"/>
-      <w:r>
-        <w:rPr>
-          <w:strike/>
-        </w:rPr>
-        <w:t>Faq</w:t>
-      </w:r>
-      <w:proofErr w:type="spellEnd"/>
-    </w:p>
-    <w:p>
-      <w:pPr>
-        <w:pStyle w:val="ListParagraph"/>
-        <w:numPr>
-          <w:ilvl w:val="0"/>
-          <w:numId w:val="1"/>
-        </w:numPr>
-        <w:rPr>
-          <w:strike/>
-        </w:rPr>
-      </w:pPr>
-      <w:r>
-        <w:rPr>
-          <w:strike/>
-        </w:rPr>
-        <w:t>Find us</w:t>
-      </w:r>
-    </w:p>
-    <w:p>
-      <w:pPr>
-        <w:pStyle w:val="ListParagraph"/>
-        <w:numPr>
-          <w:ilvl w:val="0"/>
-          <w:numId w:val="1"/>
-        </w:numPr>
-      </w:pPr>
-      <w:r>
-        <w:t xml:space="preserve">Privacy </w:t>
-      </w:r>
-    </w:p>
-    <w:p>
-      <w:pPr>
-        <w:pStyle w:val="ListParagraph"/>
-        <w:numPr>
-          <w:ilvl w:val="0"/>
-          <w:numId w:val="1"/>
-        </w:numPr>
-      </w:pPr>
-      <w:r>
-        <w:t>Shipping</w:t>
-      </w:r>
-      <w:r>
+      <w:r>
+        <w:rPr>
+          <w:strike/>
+        </w:rPr>
         <w:br/>
       </w:r>
     </w:p>
@@ -172,11 +193,20 @@
           <w:ilvl w:val="0"/>
           <w:numId w:val="2"/>
         </w:numPr>
-      </w:pPr>
-      <w:r>
+        <w:rPr>
+          <w:strike/>
+        </w:rPr>
+      </w:pPr>
+      <w:r>
+        <w:rPr>
+          <w:strike/>
+        </w:rPr>
         <w:t>Update product shots</w:t>
       </w:r>
       <w:r>
+        <w:rPr>
+          <w:strike/>
+        </w:rPr>
         <w:br/>
       </w:r>
     </w:p>

</xml_diff>